<commit_message>
Update Liste de projets and contenu
</commit_message>
<xml_diff>
--- a/Docs/Contenu_new.docx
+++ b/Docs/Contenu_new.docx
@@ -46,13 +46,7 @@
     </w:p>
     <w:p>
       <w:r>
-        <w:t>AEC Développement de sites WEB transactionnels</w:t>
-      </w:r>
-      <w:r>
-        <w:t xml:space="preserve">, </w:t>
-      </w:r>
-      <w:r>
-        <w:t>Cégep Saint-Jean-sur-Richelieu</w:t>
+        <w:t>AEC Développement de sites WEB transactionnels, Cégep Saint-Jean-sur-Richelieu</w:t>
       </w:r>
       <w:r>
         <w:t>, Q</w:t>
@@ -215,136 +209,64 @@
         <w:rPr>
           <w:strike/>
         </w:rPr>
-        <w:t xml:space="preserve">Je travaille dans l'informatique depuis environ </w:t>
+        <w:t>Je travaille dans l'informatique depuis environ 6 ans maintenant. J'ai travaillé en tant qu'administrateur système, testeur</w:t>
       </w:r>
       <w:r>
         <w:rPr>
           <w:strike/>
         </w:rPr>
-        <w:t xml:space="preserve">6 </w:t>
+        <w:t xml:space="preserve"> d'automatisation</w:t>
       </w:r>
       <w:r>
         <w:rPr>
           <w:strike/>
         </w:rPr>
-        <w:t>ans maintenant.</w:t>
-      </w:r>
-      <w:r>
+        <w:t xml:space="preserve">, programmeur et backend. </w:t>
+      </w:r>
+    </w:p>
+    <w:p>
+      <w:pPr>
         <w:rPr>
           <w:strike/>
         </w:rPr>
-        <w:t xml:space="preserve"> </w:t>
-      </w:r>
+      </w:pPr>
       <w:r>
         <w:rPr>
           <w:strike/>
         </w:rPr>
-        <w:t>J'ai travaillé en tant qu'administrateur système, testeur</w:t>
+        <w:t>Après avoir déménagé au Canada, j'ai décidé de poursuivre ma carrière de programmeur. Travailler en tant que développeur Web me permettra d'utiliser ma créativité et mon approche non conventionnelle pour développer des applications de qualité</w:t>
       </w:r>
       <w:r>
         <w:rPr>
           <w:strike/>
         </w:rPr>
-        <w:t xml:space="preserve"> </w:t>
-      </w:r>
-      <w:r>
+        <w:t xml:space="preserve">. </w:t>
+      </w:r>
+    </w:p>
+    <w:p>
+      <w:pPr>
         <w:rPr>
           <w:strike/>
         </w:rPr>
-        <w:t>d'automatisation</w:t>
-      </w:r>
+      </w:pPr>
       <w:r>
         <w:rPr>
           <w:strike/>
         </w:rPr>
-        <w:t>, programmeur et backend</w:t>
-      </w:r>
-      <w:r>
+        <w:t>Au cours de mon travail, j'ai eu une bonne expérience de vie. Mes compétences sont très précieuses et se complètent. L'autoformation, le travail sur les erreurs et le perfectionnisme me permettent de m'améliorer et d'obtenir un excellent résultat qui satisfait le client. Le désir de quelque chose de nouveau, le désir de quitter la zone de confort nous a permis, à moi et à ma famille, d'émigrer dans un autre pays et de changer nos vies pour le mieux.</w:t>
+      </w:r>
+    </w:p>
+    <w:p>
+      <w:pPr>
         <w:rPr>
           <w:strike/>
         </w:rPr>
-        <w:t xml:space="preserve">. </w:t>
-      </w:r>
-    </w:p>
-    <w:p>
-      <w:pPr>
+      </w:pPr>
+      <w:r>
         <w:rPr>
           <w:strike/>
         </w:rPr>
-      </w:pPr>
-      <w:r>
-        <w:rPr>
-          <w:strike/>
-        </w:rPr>
-        <w:t>A</w:t>
-      </w:r>
-      <w:r>
-        <w:rPr>
-          <w:strike/>
-        </w:rPr>
-        <w:t>près avoir déménagé au Canada, j'ai décidé de poursuivre ma carrière de programmeur</w:t>
-      </w:r>
-      <w:r>
-        <w:rPr>
-          <w:strike/>
-        </w:rPr>
-        <w:t>. T</w:t>
-      </w:r>
-      <w:r>
-        <w:rPr>
-          <w:strike/>
-        </w:rPr>
-        <w:t xml:space="preserve">ravailler en tant que développeur </w:t>
-      </w:r>
-      <w:r>
-        <w:rPr>
-          <w:strike/>
-        </w:rPr>
-        <w:t>W</w:t>
-      </w:r>
-      <w:r>
-        <w:rPr>
-          <w:strike/>
-        </w:rPr>
-        <w:t>eb me permettra d'utiliser ma créativité et mon approche non conventionnelle pour développer des applications de qualité</w:t>
-      </w:r>
-      <w:r>
-        <w:rPr>
-          <w:strike/>
-        </w:rPr>
-        <w:t xml:space="preserve">. </w:t>
-      </w:r>
-    </w:p>
-    <w:p>
-      <w:pPr>
-        <w:rPr>
-          <w:strike/>
-        </w:rPr>
-      </w:pPr>
-      <w:r>
-        <w:rPr>
-          <w:strike/>
-        </w:rPr>
-        <w:t>Au cours de mon travail, j'ai eu une bonne expérience de vie. Mes compétences sont très précieuses et se complètent. L'autoformation, le travail sur les erreurs et le perfectionnisme me permettent de m'améliorer et d'obtenir un excellent résultat qui satisfait le client. Le désir de quelque chose de nouveau, le désir de quitter la zone de confort nous a permis, à moi et à ma famille, d'émigrer dans un autre pays et de changer nos vies pour le mieux.</w:t>
-      </w:r>
-    </w:p>
-    <w:p>
-      <w:pPr>
-        <w:rPr>
-          <w:strike/>
-        </w:rPr>
-      </w:pPr>
-      <w:r>
-        <w:rPr>
-          <w:strike/>
-        </w:rPr>
-        <w:t>J'aime travailler en équipe, je suis toujours prêt à aider mes collègues</w:t>
-      </w:r>
-      <w:r>
-        <w:rPr>
-          <w:strike/>
-        </w:rPr>
-        <w:t xml:space="preserve">. </w:t>
+        <w:t xml:space="preserve">J'aime travailler en équipe, je suis toujours prêt à aider mes collègues. </w:t>
       </w:r>
     </w:p>
     <w:p>
@@ -482,6 +404,16 @@
     </w:p>
     <w:p/>
     <w:p/>
+    <w:p>
+      <w:r>
+        <w:t>https://www.linkedin.com/in/mikhail-biazverkhi/</w:t>
+      </w:r>
+    </w:p>
+    <w:p>
+      <w:r>
+        <w:t>https://www.facebook.com/mikhail.biazverkhi/</w:t>
+      </w:r>
+    </w:p>
     <w:sectPr>
       <w:pgSz w:w="12240" w:h="15840"/>
       <w:pgMar w:top="1440" w:right="1800" w:bottom="1440" w:left="1800" w:header="708" w:footer="708" w:gutter="0"/>

</xml_diff>